<commit_message>
new data file with more observations
</commit_message>
<xml_diff>
--- a/documentation/Flask instructions.docx
+++ b/documentation/Flask instructions.docx
@@ -89,205 +89,122 @@
     <w:p>
       <w:pPr>
         <w:pStyle w:val="Body A"/>
-        <w:rPr>
-          <w:rStyle w:val="None"/>
+      </w:pPr>
+      <w:r>
+        <w:rPr>
+          <w:rtl w:val="0"/>
+          <w:lang w:val="en-US"/>
+        </w:rPr>
+        <w:t>3) This is the link to the data folder: https://docs.google.com/spreadsheets/d/1F725CSoQoRvLxGfXrM4UTvLw62q9R4QHYuXDsl5oXos/edit?usp=sharing</w:t>
+      </w:r>
+      <w:r>
+        <w:rPr>
+          <w:rtl w:val="0"/>
           <w:lang w:val="de-DE"/>
         </w:rPr>
-      </w:pPr>
+        <w:t>. Copy the google spread sheet it opens and place it inside chatterine/data</w:t>
+      </w:r>
+    </w:p>
+    <w:p>
+      <w:pPr>
+        <w:pStyle w:val="Body A"/>
+        <w:rPr>
+          <w:lang w:val="de-DE"/>
+        </w:rPr>
+      </w:pPr>
+    </w:p>
+    <w:p>
+      <w:pPr>
+        <w:pStyle w:val="Body A"/>
+      </w:pPr>
+      <w:r>
+        <w:rPr>
+          <w:rtl w:val="0"/>
+          <w:lang w:val="de-DE"/>
+        </w:rPr>
+        <w:t xml:space="preserve">4) </w:t>
+      </w:r>
       <w:r>
         <w:rPr>
           <w:rtl w:val="0"/>
           <w:lang w:val="en-US"/>
         </w:rPr>
-        <w:t xml:space="preserve">3) This is the link to the data folder: </w:t>
-      </w:r>
-      <w:r>
-        <w:rPr>
-          <w:rStyle w:val="Hyperlink.0"/>
-          <w:u w:val="single"/>
+        <w:t xml:space="preserve">This is the link to the </w:t>
+      </w:r>
+      <w:r>
+        <w:rPr>
+          <w:rtl w:val="0"/>
+          <w:lang w:val="de-DE"/>
+        </w:rPr>
+        <w:t>google colab page</w:t>
+      </w:r>
+      <w:r>
+        <w:rPr>
+          <w:rtl w:val="0"/>
           <w:lang w:val="en-US"/>
         </w:rPr>
-        <w:fldChar w:fldCharType="begin" w:fldLock="0"/>
-      </w:r>
-      <w:r>
-        <w:rPr>
-          <w:rStyle w:val="Hyperlink.0"/>
-          <w:u w:val="single"/>
+        <w:t>r: https://colab.research.google.com/drive/1_Eao-1aoc5W-AjocvKNnUp7P-md1nM2V</w:t>
+      </w:r>
+      <w:r>
+        <w:rPr>
+          <w:rtl w:val="0"/>
+          <w:lang w:val="de-DE"/>
+        </w:rPr>
+        <w:t xml:space="preserve">. Move it to </w:t>
+      </w:r>
+      <w:r>
+        <w:rPr>
+          <w:rtl w:val="0"/>
           <w:lang w:val="en-US"/>
         </w:rPr>
-        <w:instrText xml:space="preserve"> HYPERLINK "https://docs.google.com/spreadsheets/d/1Eo-jsDXCnXIwX31r5XtrifiH6BDBVQW2SyNdQFY6k7k/edit?usp=sharing"</w:instrText>
-      </w:r>
-      <w:r>
-        <w:rPr>
-          <w:rStyle w:val="Hyperlink.0"/>
-          <w:u w:val="single"/>
+        <w:t>chatterine/code</w:t>
+      </w:r>
+    </w:p>
+    <w:p>
+      <w:pPr>
+        <w:pStyle w:val="Body A"/>
+      </w:pPr>
+    </w:p>
+    <w:p>
+      <w:pPr>
+        <w:pStyle w:val="Body A"/>
+      </w:pPr>
+      <w:r>
+        <w:rPr>
+          <w:rtl w:val="0"/>
+          <w:lang w:val="de-DE"/>
+        </w:rPr>
+        <w:t>4</w:t>
+      </w:r>
+      <w:r>
+        <w:rPr>
+          <w:rtl w:val="0"/>
           <w:lang w:val="en-US"/>
         </w:rPr>
-        <w:fldChar w:fldCharType="separate" w:fldLock="0"/>
-      </w:r>
-      <w:r>
-        <w:rPr>
-          <w:rStyle w:val="Hyperlink.0"/>
-          <w:u w:val="single"/>
+        <w:t>) Run python3 chatterine/code/core_product/main.py</w:t>
+      </w:r>
+    </w:p>
+    <w:p>
+      <w:pPr>
+        <w:pStyle w:val="Body A"/>
+      </w:pPr>
+    </w:p>
+    <w:p>
+      <w:pPr>
+        <w:pStyle w:val="Body A"/>
+      </w:pPr>
+      <w:r>
+        <w:rPr>
+          <w:rtl w:val="0"/>
+          <w:lang w:val="de-DE"/>
+        </w:rPr>
+        <w:t>5</w:t>
+      </w:r>
+      <w:r>
+        <w:rPr>
           <w:rtl w:val="0"/>
           <w:lang w:val="en-US"/>
         </w:rPr>
-        <w:t>https://docs.google.com/spreadsheets/d/1Eo-jsDXCnXIwX31r5XtrifiH6BDBVQW2SyNdQFY6k7k/edit?usp=sharing</w:t>
-      </w:r>
-      <w:r>
-        <w:rPr/>
-        <w:fldChar w:fldCharType="end" w:fldLock="0"/>
-      </w:r>
-      <w:r>
-        <w:rPr>
-          <w:rStyle w:val="None"/>
-          <w:rtl w:val="0"/>
-          <w:lang w:val="de-DE"/>
-        </w:rPr>
-        <w:t>. Copy the google spread sheet it opens and place it inside chatterine/data</w:t>
-      </w:r>
-    </w:p>
-    <w:p>
-      <w:pPr>
-        <w:pStyle w:val="Body A"/>
-        <w:rPr>
-          <w:rStyle w:val="None"/>
-          <w:lang w:val="de-DE"/>
-        </w:rPr>
-      </w:pPr>
-    </w:p>
-    <w:p>
-      <w:pPr>
-        <w:pStyle w:val="Body A"/>
-      </w:pPr>
-      <w:r>
-        <w:rPr>
-          <w:rStyle w:val="None"/>
-          <w:rtl w:val="0"/>
-          <w:lang w:val="de-DE"/>
-        </w:rPr>
-        <w:t xml:space="preserve">4) </w:t>
-      </w:r>
-      <w:r>
-        <w:rPr>
-          <w:rStyle w:val="None"/>
-          <w:rtl w:val="0"/>
-          <w:lang w:val="en-US"/>
-        </w:rPr>
-        <w:t xml:space="preserve">This is the link to the </w:t>
-      </w:r>
-      <w:r>
-        <w:rPr>
-          <w:rStyle w:val="None"/>
-          <w:rtl w:val="0"/>
-          <w:lang w:val="de-DE"/>
-        </w:rPr>
-        <w:t>google colab page</w:t>
-      </w:r>
-      <w:r>
-        <w:rPr>
-          <w:rStyle w:val="None"/>
-          <w:rtl w:val="0"/>
-          <w:lang w:val="en-US"/>
-        </w:rPr>
-        <w:t xml:space="preserve">r: </w:t>
-      </w:r>
-      <w:r>
-        <w:rPr>
-          <w:rStyle w:val="Hyperlink.1"/>
-        </w:rPr>
-        <w:fldChar w:fldCharType="begin" w:fldLock="0"/>
-      </w:r>
-      <w:r>
-        <w:rPr>
-          <w:rStyle w:val="Hyperlink.1"/>
-        </w:rPr>
-        <w:instrText xml:space="preserve"> HYPERLINK "https://drive.google.com/file/d/1ciWMq8iyzHtobPlDaLeihV5DAXdaa8XV/view?usp=sharing"</w:instrText>
-      </w:r>
-      <w:r>
-        <w:rPr>
-          <w:rStyle w:val="Hyperlink.1"/>
-        </w:rPr>
-        <w:fldChar w:fldCharType="separate" w:fldLock="0"/>
-      </w:r>
-      <w:r>
-        <w:rPr>
-          <w:rStyle w:val="Hyperlink.1"/>
-          <w:rtl w:val="0"/>
-          <w:lang w:val="en-US"/>
-        </w:rPr>
-        <w:t>https://drive.google.com/file/d/1ciWMq8iyzHtobPlDaLeihV5DAXdaa8XV/view?usp=sharing</w:t>
-      </w:r>
-      <w:r>
-        <w:rPr/>
-        <w:fldChar w:fldCharType="end" w:fldLock="0"/>
-      </w:r>
-      <w:r>
-        <w:rPr>
-          <w:rStyle w:val="None"/>
-          <w:rtl w:val="0"/>
-          <w:lang w:val="de-DE"/>
-        </w:rPr>
-        <w:t xml:space="preserve">. Move it to </w:t>
-      </w:r>
-      <w:r>
-        <w:rPr>
-          <w:rStyle w:val="None"/>
-          <w:rtl w:val="0"/>
-          <w:lang w:val="en-US"/>
-        </w:rPr>
-        <w:t>chatterine/code</w:t>
-      </w:r>
-    </w:p>
-    <w:p>
-      <w:pPr>
-        <w:pStyle w:val="Body A"/>
-      </w:pPr>
-    </w:p>
-    <w:p>
-      <w:pPr>
-        <w:pStyle w:val="Body A"/>
-      </w:pPr>
-      <w:r>
-        <w:rPr>
-          <w:rStyle w:val="None"/>
-          <w:rtl w:val="0"/>
-          <w:lang w:val="de-DE"/>
-        </w:rPr>
-        <w:t>4</w:t>
-      </w:r>
-      <w:r>
-        <w:rPr>
-          <w:rStyle w:val="None"/>
-          <w:rtl w:val="0"/>
-          <w:lang w:val="en-US"/>
-        </w:rPr>
-        <w:t>) Run python3 chatterine/code/core_product/main.py</w:t>
-      </w:r>
-    </w:p>
-    <w:p>
-      <w:pPr>
-        <w:pStyle w:val="Body A"/>
-      </w:pPr>
-    </w:p>
-    <w:p>
-      <w:pPr>
-        <w:pStyle w:val="Body A"/>
-      </w:pPr>
-      <w:r>
-        <w:rPr>
-          <w:rStyle w:val="None"/>
-          <w:rtl w:val="0"/>
-          <w:lang w:val="de-DE"/>
-        </w:rPr>
-        <w:t>5</w:t>
-      </w:r>
-      <w:r>
-        <w:rPr>
-          <w:rStyle w:val="None"/>
-          <w:rtl w:val="0"/>
-          <w:lang w:val="en-US"/>
-        </w:rPr>
         <w:t>) Your app is now live in (local IP):5000 - (To find your local IP, check https://</w:t>
       </w:r>
     </w:p>
@@ -313,7 +230,6 @@
       </w:pPr>
       <w:r>
         <w:rPr>
-          <w:rStyle w:val="None"/>
           <w:rFonts w:ascii="Arial Unicode MS" w:cs="Arial Unicode MS" w:hAnsi="Arial Unicode MS" w:eastAsia="Arial Unicode MS"/>
           <w:b w:val="0"/>
           <w:bCs w:val="0"/>
@@ -541,27 +457,6 @@
       <w:u w:val="none" w:color="000000"/>
       <w:vertAlign w:val="baseline"/>
       <w:lang w:val="en-US"/>
-    </w:rPr>
-  </w:style>
-  <w:style w:type="character" w:styleId="None">
-    <w:name w:val="None"/>
-  </w:style>
-  <w:style w:type="character" w:styleId="Hyperlink.0">
-    <w:name w:val="Hyperlink.0"/>
-    <w:basedOn w:val="None"/>
-    <w:next w:val="Hyperlink.0"/>
-    <w:rPr>
-      <w:u w:val="single"/>
-      <w:lang w:val="en-US"/>
-    </w:rPr>
-  </w:style>
-  <w:style w:type="character" w:styleId="Hyperlink.1">
-    <w:name w:val="Hyperlink.1"/>
-    <w:basedOn w:val="Hyperlink"/>
-    <w:next w:val="Hyperlink.1"/>
-    <w:rPr>
-      <w:color w:val="0000ff"/>
-      <w:u w:val="single" w:color="0000ff"/>
     </w:rPr>
   </w:style>
 </w:styles>

</xml_diff>